<commit_message>
updated report and more news data
</commit_message>
<xml_diff>
--- a/Report/Drawings.docx
+++ b/Report/Drawings.docx
@@ -97,148 +97,7 @@
         <mc:AlternateContent>
           <mc:Choice Requires="wps">
             <w:drawing>
-              <wp:anchor distT="0" distB="0" distL="114300" distR="114300" simplePos="0" relativeHeight="251668480" behindDoc="0" locked="0" layoutInCell="1" allowOverlap="1" wp14:anchorId="571EB072" wp14:editId="4F63EF23">
-                <wp:simplePos x="0" y="0"/>
-                <wp:positionH relativeFrom="column">
-                  <wp:posOffset>1445895</wp:posOffset>
-                </wp:positionH>
-                <wp:positionV relativeFrom="paragraph">
-                  <wp:posOffset>3464299</wp:posOffset>
-                </wp:positionV>
-                <wp:extent cx="3089275" cy="459740"/>
-                <wp:effectExtent l="0" t="0" r="9525" b="10160"/>
-                <wp:wrapNone/>
-                <wp:docPr id="647663696" name="Rounded Rectangle 1"/>
-                <wp:cNvGraphicFramePr/>
-                <a:graphic xmlns:a="http://schemas.openxmlformats.org/drawingml/2006/main">
-                  <a:graphicData uri="http://schemas.microsoft.com/office/word/2010/wordprocessingShape">
-                    <wps:wsp>
-                      <wps:cNvSpPr/>
-                      <wps:spPr>
-                        <a:xfrm>
-                          <a:off x="0" y="0"/>
-                          <a:ext cx="3089275" cy="459740"/>
-                        </a:xfrm>
-                        <a:prstGeom prst="roundRect">
-                          <a:avLst/>
-                        </a:prstGeom>
-                        <a:ln>
-                          <a:solidFill>
-                            <a:schemeClr val="tx1"/>
-                          </a:solidFill>
-                        </a:ln>
-                      </wps:spPr>
-                      <wps:style>
-                        <a:lnRef idx="2">
-                          <a:schemeClr val="accent6"/>
-                        </a:lnRef>
-                        <a:fillRef idx="1">
-                          <a:schemeClr val="lt1"/>
-                        </a:fillRef>
-                        <a:effectRef idx="0">
-                          <a:schemeClr val="accent6"/>
-                        </a:effectRef>
-                        <a:fontRef idx="minor">
-                          <a:schemeClr val="dk1"/>
-                        </a:fontRef>
-                      </wps:style>
-                      <wps:txbx>
-                        <w:txbxContent>
-                          <w:p>
-                            <w:pPr>
-                              <w:jc w:val="center"/>
-                              <w:rPr>
-                                <w:sz w:val="22"/>
-                                <w:szCs w:val="22"/>
-                              </w:rPr>
-                            </w:pPr>
-                            <w:r>
-                              <w:rPr>
-                                <w:sz w:val="22"/>
-                                <w:szCs w:val="22"/>
-                              </w:rPr>
-                              <w:t xml:space="preserve">Model Development </w:t>
-                            </w:r>
-                            <w:r>
-                              <w:rPr>
-                                <w:sz w:val="22"/>
-                                <w:szCs w:val="22"/>
-                              </w:rPr>
-                              <w:t xml:space="preserve">for </w:t>
-                            </w:r>
-                            <w:r>
-                              <w:rPr>
-                                <w:sz w:val="22"/>
-                                <w:szCs w:val="22"/>
-                              </w:rPr>
-                              <w:t>Investment</w:t>
-                            </w:r>
-                          </w:p>
-                        </w:txbxContent>
-                      </wps:txbx>
-                      <wps:bodyPr rot="0" spcFirstLastPara="0" vertOverflow="overflow" horzOverflow="overflow" vert="horz" wrap="square" lIns="91440" tIns="45720" rIns="91440" bIns="45720" numCol="1" spcCol="0" rtlCol="0" fromWordArt="0" anchor="ctr" anchorCtr="0" forceAA="0" compatLnSpc="1">
-                        <a:prstTxWarp prst="textNoShape">
-                          <a:avLst/>
-                        </a:prstTxWarp>
-                        <a:noAutofit/>
-                      </wps:bodyPr>
-                    </wps:wsp>
-                  </a:graphicData>
-                </a:graphic>
-              </wp:anchor>
-            </w:drawing>
-          </mc:Choice>
-          <mc:Fallback>
-            <w:pict>
-              <v:roundrect w14:anchorId="571EB072" id="Rounded Rectangle 1" o:spid="_x0000_s1026" style="position:absolute;margin-left:113.85pt;margin-top:272.8pt;width:243.25pt;height:36.2pt;z-index:251668480;visibility:visible;mso-wrap-style:square;mso-wrap-distance-left:9pt;mso-wrap-distance-top:0;mso-wrap-distance-right:9pt;mso-wrap-distance-bottom:0;mso-position-horizontal:absolute;mso-position-horizontal-relative:text;mso-position-vertical:absolute;mso-position-vertical-relative:text;v-text-anchor:middle" arcsize="10923f" o:gfxdata="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" fillcolor="white [3201]" strokecolor="black [3213]" strokeweight="1pt">
-                <v:stroke joinstyle="miter"/>
-                <v:textbox>
-                  <w:txbxContent>
-                    <w:p>
-                      <w:pPr>
-                        <w:jc w:val="center"/>
-                        <w:rPr>
-                          <w:sz w:val="22"/>
-                          <w:szCs w:val="22"/>
-                        </w:rPr>
-                      </w:pPr>
-                      <w:r>
-                        <w:rPr>
-                          <w:sz w:val="22"/>
-                          <w:szCs w:val="22"/>
-                        </w:rPr>
-                        <w:t xml:space="preserve">Model Development </w:t>
-                      </w:r>
-                      <w:r>
-                        <w:rPr>
-                          <w:sz w:val="22"/>
-                          <w:szCs w:val="22"/>
-                        </w:rPr>
-                        <w:t xml:space="preserve">for </w:t>
-                      </w:r>
-                      <w:r>
-                        <w:rPr>
-                          <w:sz w:val="22"/>
-                          <w:szCs w:val="22"/>
-                        </w:rPr>
-                        <w:t>Investment</w:t>
-                      </w:r>
-                    </w:p>
-                  </w:txbxContent>
-                </v:textbox>
-              </v:roundrect>
-            </w:pict>
-          </mc:Fallback>
-        </mc:AlternateContent>
-      </w:r>
-      <w:r>
-        <w:rPr>
-          <w:noProof/>
-        </w:rPr>
-        <mc:AlternateContent>
-          <mc:Choice Requires="wps">
-            <w:drawing>
-              <wp:anchor distT="0" distB="0" distL="114300" distR="114300" simplePos="0" relativeHeight="251665408" behindDoc="0" locked="0" layoutInCell="1" allowOverlap="1" wp14:anchorId="47D9F6DE" wp14:editId="0FE084BC">
+              <wp:anchor distT="0" distB="0" distL="114300" distR="114300" simplePos="0" relativeHeight="251665408" behindDoc="0" locked="0" layoutInCell="1" allowOverlap="1" wp14:anchorId="47D9F6DE" wp14:editId="0FCF2EDB">
                 <wp:simplePos x="0" y="0"/>
                 <wp:positionH relativeFrom="column">
                   <wp:posOffset>1438910</wp:posOffset>
@@ -290,10 +149,10 @@
                               <w:jc w:val="center"/>
                             </w:pPr>
                             <w:r>
-                              <w:t>Data Classification</w:t>
+                              <w:t>Sentiment Analysis</w:t>
                             </w:r>
                             <w:r>
-                              <w:t xml:space="preserve"> and Sentiment Analysis</w:t>
+                              <w:t xml:space="preserve"> and Model Development</w:t>
                             </w:r>
                           </w:p>
                         </w:txbxContent>
@@ -312,7 +171,7 @@
           </mc:Choice>
           <mc:Fallback>
             <w:pict>
-              <v:roundrect w14:anchorId="47D9F6DE" id="_x0000_s1027" style="position:absolute;margin-left:113.3pt;margin-top:189.9pt;width:243.25pt;height:36.2pt;z-index:251665408;visibility:visible;mso-wrap-style:square;mso-wrap-distance-left:9pt;mso-wrap-distance-top:0;mso-wrap-distance-right:9pt;mso-wrap-distance-bottom:0;mso-position-horizontal:absolute;mso-position-horizontal-relative:text;mso-position-vertical:absolute;mso-position-vertical-relative:text;v-text-anchor:middle" arcsize="10923f" o:gfxdata="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" fillcolor="white [3201]" strokecolor="black [3213]" strokeweight="1pt">
+              <v:roundrect w14:anchorId="47D9F6DE" id="Rounded Rectangle 1" o:spid="_x0000_s1026" style="position:absolute;margin-left:113.3pt;margin-top:189.9pt;width:243.25pt;height:36.2pt;z-index:251665408;visibility:visible;mso-wrap-style:square;mso-wrap-distance-left:9pt;mso-wrap-distance-top:0;mso-wrap-distance-right:9pt;mso-wrap-distance-bottom:0;mso-position-horizontal:absolute;mso-position-horizontal-relative:text;mso-position-vertical:absolute;mso-position-vertical-relative:text;v-text-anchor:middle" arcsize="10923f" o:gfxdata="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" fillcolor="white [3201]" strokecolor="black [3213]" strokeweight="1pt">
                 <v:stroke joinstyle="miter"/>
                 <v:textbox>
                   <w:txbxContent>
@@ -321,10 +180,10 @@
                         <w:jc w:val="center"/>
                       </w:pPr>
                       <w:r>
-                        <w:t>Data Classification</w:t>
+                        <w:t>Sentiment Analysis</w:t>
                       </w:r>
                       <w:r>
-                        <w:t xml:space="preserve"> and Sentiment Analysis</w:t>
+                        <w:t xml:space="preserve"> and Model Development</w:t>
                       </w:r>
                     </w:p>
                   </w:txbxContent>
@@ -341,78 +200,7 @@
         <mc:AlternateContent>
           <mc:Choice Requires="wps">
             <w:drawing>
-              <wp:anchor distT="0" distB="0" distL="114300" distR="114300" simplePos="0" relativeHeight="251666432" behindDoc="0" locked="0" layoutInCell="1" allowOverlap="1" wp14:anchorId="3350CADB" wp14:editId="3D8313FE">
-                <wp:simplePos x="0" y="0"/>
-                <wp:positionH relativeFrom="column">
-                  <wp:posOffset>2814320</wp:posOffset>
-                </wp:positionH>
-                <wp:positionV relativeFrom="paragraph">
-                  <wp:posOffset>2884544</wp:posOffset>
-                </wp:positionV>
-                <wp:extent cx="352425" cy="561975"/>
-                <wp:effectExtent l="12700" t="0" r="28575" b="22225"/>
-                <wp:wrapNone/>
-                <wp:docPr id="1487343117" name="Down Arrow 2"/>
-                <wp:cNvGraphicFramePr/>
-                <a:graphic xmlns:a="http://schemas.openxmlformats.org/drawingml/2006/main">
-                  <a:graphicData uri="http://schemas.microsoft.com/office/word/2010/wordprocessingShape">
-                    <wps:wsp>
-                      <wps:cNvSpPr/>
-                      <wps:spPr>
-                        <a:xfrm>
-                          <a:off x="0" y="0"/>
-                          <a:ext cx="352425" cy="561975"/>
-                        </a:xfrm>
-                        <a:prstGeom prst="downArrow">
-                          <a:avLst/>
-                        </a:prstGeom>
-                        <a:ln>
-                          <a:solidFill>
-                            <a:schemeClr val="tx1"/>
-                          </a:solidFill>
-                        </a:ln>
-                      </wps:spPr>
-                      <wps:style>
-                        <a:lnRef idx="2">
-                          <a:schemeClr val="accent6"/>
-                        </a:lnRef>
-                        <a:fillRef idx="1">
-                          <a:schemeClr val="lt1"/>
-                        </a:fillRef>
-                        <a:effectRef idx="0">
-                          <a:schemeClr val="accent6"/>
-                        </a:effectRef>
-                        <a:fontRef idx="minor">
-                          <a:schemeClr val="dk1"/>
-                        </a:fontRef>
-                      </wps:style>
-                      <wps:bodyPr rot="0" spcFirstLastPara="0" vertOverflow="overflow" horzOverflow="overflow" vert="horz" wrap="square" lIns="91440" tIns="45720" rIns="91440" bIns="45720" numCol="1" spcCol="0" rtlCol="0" fromWordArt="0" anchor="ctr" anchorCtr="0" forceAA="0" compatLnSpc="1">
-                        <a:prstTxWarp prst="textNoShape">
-                          <a:avLst/>
-                        </a:prstTxWarp>
-                        <a:noAutofit/>
-                      </wps:bodyPr>
-                    </wps:wsp>
-                  </a:graphicData>
-                </a:graphic>
-              </wp:anchor>
-            </w:drawing>
-          </mc:Choice>
-          <mc:Fallback>
-            <w:pict>
-              <v:shape w14:anchorId="6B975A51" id="Down Arrow 2" o:spid="_x0000_s1026" type="#_x0000_t67" style="position:absolute;margin-left:221.6pt;margin-top:227.15pt;width:27.75pt;height:44.25pt;z-index:251666432;visibility:visible;mso-wrap-style:square;mso-wrap-distance-left:9pt;mso-wrap-distance-top:0;mso-wrap-distance-right:9pt;mso-wrap-distance-bottom:0;mso-position-horizontal:absolute;mso-position-horizontal-relative:text;mso-position-vertical:absolute;mso-position-vertical-relative:text;v-text-anchor:middle" o:gfxdata="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" adj="14827" fillcolor="white [3201]" strokecolor="black [3213]" strokeweight="1pt"/>
-            </w:pict>
-          </mc:Fallback>
-        </mc:AlternateContent>
-      </w:r>
-      <w:r>
-        <w:rPr>
-          <w:noProof/>
-        </w:rPr>
-        <mc:AlternateContent>
-          <mc:Choice Requires="wps">
-            <w:drawing>
-              <wp:anchor distT="0" distB="0" distL="114300" distR="114300" simplePos="0" relativeHeight="251663360" behindDoc="0" locked="0" layoutInCell="1" allowOverlap="1" wp14:anchorId="68A2C858" wp14:editId="47ECC657">
+              <wp:anchor distT="0" distB="0" distL="114300" distR="114300" simplePos="0" relativeHeight="251663360" behindDoc="0" locked="0" layoutInCell="1" allowOverlap="1" wp14:anchorId="68A2C858" wp14:editId="6BF105B5">
                 <wp:simplePos x="0" y="0"/>
                 <wp:positionH relativeFrom="column">
                   <wp:posOffset>2811780</wp:posOffset>
@@ -471,7 +259,23 @@
           </mc:Choice>
           <mc:Fallback>
             <w:pict>
-              <v:shape w14:anchorId="11683B58" id="Down Arrow 2" o:spid="_x0000_s1026" type="#_x0000_t67" style="position:absolute;margin-left:221.4pt;margin-top:144.7pt;width:27.75pt;height:44.25pt;z-index:251663360;visibility:visible;mso-wrap-style:square;mso-wrap-distance-left:9pt;mso-wrap-distance-top:0;mso-wrap-distance-right:9pt;mso-wrap-distance-bottom:0;mso-position-horizontal:absolute;mso-position-horizontal-relative:text;mso-position-vertical:absolute;mso-position-vertical-relative:text;v-text-anchor:middle" o:gfxdata="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" adj="14827" fillcolor="white [3201]" strokecolor="black [3213]" strokeweight="1pt"/>
+              <v:shapetype w14:anchorId="3356B419" id="_x0000_t67" coordsize="21600,21600" o:spt="67" adj="16200,5400" path="m0@0l@1@0@1,0@2,0@2@0,21600@0,10800,21600xe">
+                <v:stroke joinstyle="miter"/>
+                <v:formulas>
+                  <v:f eqn="val #0"/>
+                  <v:f eqn="val #1"/>
+                  <v:f eqn="sum height 0 #1"/>
+                  <v:f eqn="sum 10800 0 #1"/>
+                  <v:f eqn="sum width 0 #0"/>
+                  <v:f eqn="prod @4 @3 10800"/>
+                  <v:f eqn="sum width 0 @5"/>
+                </v:formulas>
+                <v:path o:connecttype="custom" o:connectlocs="10800,0;0,@0;10800,21600;21600,@0" o:connectangles="270,180,90,0" textboxrect="@1,0,@2,@6"/>
+                <v:handles>
+                  <v:h position="#1,#0" xrange="0,10800" yrange="0,21600"/>
+                </v:handles>
+              </v:shapetype>
+              <v:shape id="Down Arrow 2" o:spid="_x0000_s1026" type="#_x0000_t67" style="position:absolute;margin-left:221.4pt;margin-top:144.7pt;width:27.75pt;height:44.25pt;z-index:251663360;visibility:visible;mso-wrap-style:square;mso-wrap-distance-left:9pt;mso-wrap-distance-top:0;mso-wrap-distance-right:9pt;mso-wrap-distance-bottom:0;mso-position-horizontal:absolute;mso-position-horizontal-relative:text;mso-position-vertical:absolute;mso-position-vertical-relative:text;v-text-anchor:middle" o:gfxdata="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" adj="14827" fillcolor="white [3201]" strokecolor="black [3213]" strokeweight="1pt"/>
             </w:pict>
           </mc:Fallback>
         </mc:AlternateContent>
@@ -697,12 +501,6 @@
     <w:p/>
     <w:p/>
     <w:p/>
-    <w:p/>
-    <w:p/>
-    <w:p/>
-    <w:p/>
-    <w:p/>
-    <w:p/>
     <w:p>
       <w:r>
         <w:rPr>
@@ -711,15 +509,15 @@
         <mc:AlternateContent>
           <mc:Choice Requires="wps">
             <w:drawing>
-              <wp:anchor distT="0" distB="0" distL="114300" distR="114300" simplePos="0" relativeHeight="251677696" behindDoc="0" locked="0" layoutInCell="1" allowOverlap="1" wp14:anchorId="3AEFBEDA" wp14:editId="3F8A3B3F">
+              <wp:anchor distT="0" distB="0" distL="114300" distR="114300" simplePos="0" relativeHeight="251677696" behindDoc="0" locked="0" layoutInCell="1" allowOverlap="1" wp14:anchorId="3AEFBEDA" wp14:editId="25CAF147">
                 <wp:simplePos x="0" y="0"/>
                 <wp:positionH relativeFrom="column">
                   <wp:posOffset>2879090</wp:posOffset>
                 </wp:positionH>
                 <wp:positionV relativeFrom="paragraph">
-                  <wp:posOffset>28582</wp:posOffset>
+                  <wp:posOffset>92338</wp:posOffset>
                 </wp:positionV>
-                <wp:extent cx="221157" cy="561975"/>
+                <wp:extent cx="220980" cy="561975"/>
                 <wp:effectExtent l="12700" t="12700" r="20320" b="22225"/>
                 <wp:wrapNone/>
                 <wp:docPr id="2026758927" name="Up-Down Arrow 1"/>
@@ -731,7 +529,7 @@
                       <wps:spPr>
                         <a:xfrm>
                           <a:off x="0" y="0"/>
-                          <a:ext cx="221157" cy="561975"/>
+                          <a:ext cx="220980" cy="561975"/>
                         </a:xfrm>
                         <a:prstGeom prst="upDownArrow">
                           <a:avLst/>
@@ -771,7 +569,7 @@
           </mc:Choice>
           <mc:Fallback>
             <w:pict>
-              <v:shapetype w14:anchorId="4F0CA17F" id="_x0000_t70" coordsize="21600,21600" o:spt="70" adj="5400,4320" path="m10800,l21600@0@3@0@3@2,21600@2,10800,21600,0@2@1@2@1@0,0@0xe">
+              <v:shapetype w14:anchorId="304CC1E3" id="_x0000_t70" coordsize="21600,21600" o:spt="70" adj="5400,4320" path="m10800,l21600@0@3@0@3@2,21600@2,10800,21600,0@2@1@2@1@0,0@0xe">
                 <v:stroke joinstyle="miter"/>
                 <v:formulas>
                   <v:f eqn="val #1"/>
@@ -787,7 +585,7 @@
                   <v:h position="#0,#1" xrange="0,10800" yrange="0,10800"/>
                 </v:handles>
               </v:shapetype>
-              <v:shape id="Up-Down Arrow 1" o:spid="_x0000_s1026" type="#_x0000_t70" style="position:absolute;margin-left:226.7pt;margin-top:2.25pt;width:17.4pt;height:44.25pt;z-index:251677696;visibility:visible;mso-wrap-style:square;mso-wrap-distance-left:9pt;mso-wrap-distance-top:0;mso-wrap-distance-right:9pt;mso-wrap-distance-bottom:0;mso-position-horizontal:absolute;mso-position-horizontal-relative:text;mso-position-vertical:absolute;mso-position-vertical-relative:text;v-text-anchor:middle" o:gfxdata="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" adj=",4250" filled="f" strokecolor="black [3213]" strokeweight="1pt"/>
+              <v:shape id="Up-Down Arrow 1" o:spid="_x0000_s1026" type="#_x0000_t70" style="position:absolute;margin-left:226.7pt;margin-top:7.25pt;width:17.4pt;height:44.25pt;z-index:251677696;visibility:visible;mso-wrap-style:square;mso-wrap-distance-left:9pt;mso-wrap-distance-top:0;mso-wrap-distance-right:9pt;mso-wrap-distance-bottom:0;mso-position-horizontal:absolute;mso-position-horizontal-relative:text;mso-position-vertical:absolute;mso-position-vertical-relative:text;v-text-anchor:middle" o:gfxdata="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" adj=",4247" filled="f" strokecolor="black [3213]" strokeweight="1pt"/>
             </w:pict>
           </mc:Fallback>
         </mc:AlternateContent>
@@ -803,13 +601,13 @@
         <mc:AlternateContent>
           <mc:Choice Requires="wps">
             <w:drawing>
-              <wp:anchor distT="0" distB="0" distL="114300" distR="114300" simplePos="0" relativeHeight="251672576" behindDoc="0" locked="0" layoutInCell="1" allowOverlap="1" wp14:anchorId="26EE3C5B" wp14:editId="352E7695">
+              <wp:anchor distT="0" distB="0" distL="114300" distR="114300" simplePos="0" relativeHeight="251672576" behindDoc="0" locked="0" layoutInCell="1" allowOverlap="1" wp14:anchorId="26EE3C5B" wp14:editId="3BC25A14">
                 <wp:simplePos x="0" y="0"/>
                 <wp:positionH relativeFrom="column">
-                  <wp:posOffset>1444876</wp:posOffset>
+                  <wp:posOffset>1444625</wp:posOffset>
                 </wp:positionH>
                 <wp:positionV relativeFrom="paragraph">
-                  <wp:posOffset>46813</wp:posOffset>
+                  <wp:posOffset>110753</wp:posOffset>
                 </wp:positionV>
                 <wp:extent cx="3089275" cy="459740"/>
                 <wp:effectExtent l="0" t="0" r="9525" b="10160"/>
@@ -863,30 +661,7 @@
                                 <w:sz w:val="22"/>
                                 <w:szCs w:val="22"/>
                               </w:rPr>
-                              <w:t xml:space="preserve">Parameter and Feature Adjustment </w:t>
-                            </w:r>
-                            <w:r>
-                              <w:rPr>
-                                <w:sz w:val="22"/>
-                                <w:szCs w:val="22"/>
-                              </w:rPr>
-                              <w:t xml:space="preserve">to Maximize Investment Returns </w:t>
-                            </w:r>
-                          </w:p>
-                          <w:p>
-                            <w:pPr>
-                              <w:jc w:val="center"/>
-                              <w:rPr>
-                                <w:sz w:val="22"/>
-                                <w:szCs w:val="22"/>
-                              </w:rPr>
-                            </w:pPr>
-                            <w:r>
-                              <w:rPr>
-                                <w:sz w:val="22"/>
-                                <w:szCs w:val="22"/>
-                              </w:rPr>
-                              <w:t>Returns</w:t>
+                              <w:t>Model Evaluation</w:t>
                             </w:r>
                           </w:p>
                         </w:txbxContent>
@@ -905,7 +680,7 @@
           </mc:Choice>
           <mc:Fallback>
             <w:pict>
-              <v:roundrect w14:anchorId="26EE3C5B" id="_x0000_s1030" style="position:absolute;margin-left:113.75pt;margin-top:3.7pt;width:243.25pt;height:36.2pt;z-index:251672576;visibility:visible;mso-wrap-style:square;mso-wrap-distance-left:9pt;mso-wrap-distance-top:0;mso-wrap-distance-right:9pt;mso-wrap-distance-bottom:0;mso-position-horizontal:absolute;mso-position-horizontal-relative:text;mso-position-vertical:absolute;mso-position-vertical-relative:text;v-text-anchor:middle" arcsize="10923f" o:gfxdata="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" fillcolor="white [3201]" strokecolor="black [3213]" strokeweight="1pt">
+              <v:roundrect w14:anchorId="26EE3C5B" id="_x0000_s1029" style="position:absolute;margin-left:113.75pt;margin-top:8.7pt;width:243.25pt;height:36.2pt;z-index:251672576;visibility:visible;mso-wrap-style:square;mso-wrap-distance-left:9pt;mso-wrap-distance-top:0;mso-wrap-distance-right:9pt;mso-wrap-distance-bottom:0;mso-position-horizontal:absolute;mso-position-horizontal-relative:text;mso-position-vertical:absolute;mso-position-vertical-relative:text;v-text-anchor:middle" arcsize="10923f" o:gfxdata="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" fillcolor="white [3201]" strokecolor="black [3213]" strokeweight="1pt">
                 <v:stroke joinstyle="miter"/>
                 <v:textbox>
                   <w:txbxContent>
@@ -922,30 +697,7 @@
                           <w:sz w:val="22"/>
                           <w:szCs w:val="22"/>
                         </w:rPr>
-                        <w:t xml:space="preserve">Parameter and Feature Adjustment </w:t>
-                      </w:r>
-                      <w:r>
-                        <w:rPr>
-                          <w:sz w:val="22"/>
-                          <w:szCs w:val="22"/>
-                        </w:rPr>
-                        <w:t xml:space="preserve">to Maximize Investment Returns </w:t>
-                      </w:r>
-                    </w:p>
-                    <w:p>
-                      <w:pPr>
-                        <w:jc w:val="center"/>
-                        <w:rPr>
-                          <w:sz w:val="22"/>
-                          <w:szCs w:val="22"/>
-                        </w:rPr>
-                      </w:pPr>
-                      <w:r>
-                        <w:rPr>
-                          <w:sz w:val="22"/>
-                          <w:szCs w:val="22"/>
-                        </w:rPr>
-                        <w:t>Returns</w:t>
+                        <w:t>Model Evaluation</w:t>
                       </w:r>
                     </w:p>
                   </w:txbxContent>
@@ -955,6 +707,13 @@
           </mc:Fallback>
         </mc:AlternateContent>
       </w:r>
+    </w:p>
+    <w:p/>
+    <w:p/>
+    <w:p/>
+    <w:p/>
+    <w:p/>
+    <w:p>
       <w:r>
         <w:tab/>
       </w:r>

</xml_diff>